<commit_message>
Business Analysis du 10/01/2023
Rappel du semestre 1 (codage et recodage) + Règle de Sturges + fonction CONCATENER()
</commit_message>
<xml_diff>
--- a/Semestre 2/Business_Analysis/Applications/TP0_Révision du S1.docx
+++ b/Semestre 2/Business_Analysis/Applications/TP0_Révision du S1.docx
@@ -219,19 +219,8 @@
                 <w:color w:val="000000" w:themeColor="text1"/>
                 <w:sz w:val="40"/>
               </w:rPr>
-              <w:t xml:space="preserve">usiness </w:t>
-            </w:r>
-            <w:proofErr w:type="spellStart"/>
-            <w:r>
-              <w:rPr>
-                <w:rFonts w:ascii="Arial Narrow" w:hAnsi="Arial Narrow" w:cs="Times New Roman"/>
-                <w:b/>
-                <w:color w:val="000000" w:themeColor="text1"/>
-                <w:sz w:val="40"/>
-              </w:rPr>
-              <w:t>Analysis</w:t>
-            </w:r>
-            <w:proofErr w:type="spellEnd"/>
+              <w:t>usiness Analysis</w:t>
+            </w:r>
             <w:r>
               <w:rPr>
                 <w:rFonts w:ascii="Arial Narrow" w:hAnsi="Arial Narrow" w:cs="Times New Roman"/>
@@ -1216,23 +1205,7 @@
                 <w:rFonts w:ascii="Arial Narrow" w:hAnsi="Arial Narrow" w:cs="Times New Roman"/>
                 <w:sz w:val="24"/>
               </w:rPr>
-              <w:t>(</w:t>
-            </w:r>
-            <w:proofErr w:type="gramStart"/>
-            <w:r>
-              <w:rPr>
-                <w:rFonts w:ascii="Arial Narrow" w:hAnsi="Arial Narrow" w:cs="Times New Roman"/>
-                <w:sz w:val="24"/>
-              </w:rPr>
-              <w:t>indépendance</w:t>
-            </w:r>
-            <w:proofErr w:type="gramEnd"/>
-            <w:r>
-              <w:rPr>
-                <w:rFonts w:ascii="Arial Narrow" w:hAnsi="Arial Narrow" w:cs="Times New Roman"/>
-                <w:sz w:val="24"/>
-              </w:rPr>
-              <w:t>)</w:t>
+              <w:t>(indépendance)</w:t>
             </w:r>
           </w:p>
           <w:p>
@@ -1311,7 +1284,6 @@
               </w:rPr>
               <w:t xml:space="preserve">ID ? </w:t>
             </w:r>
-            <w:proofErr w:type="spellStart"/>
             <w:r>
               <w:rPr>
                 <w:rFonts w:ascii="Arial Narrow" w:hAnsi="Arial Narrow" w:cs="Times New Roman"/>
@@ -1320,7 +1292,6 @@
               </w:rPr>
               <w:t>EmployeeNumber</w:t>
             </w:r>
-            <w:proofErr w:type="spellEnd"/>
           </w:p>
           <w:p>
             <w:pPr>
@@ -1380,17 +1351,8 @@
                       <w:rFonts w:ascii="Arial Narrow" w:hAnsi="Arial Narrow" w:cs="Times New Roman"/>
                       <w:sz w:val="24"/>
                     </w:rPr>
-                    <w:t xml:space="preserve">1 </w:t>
+                    <w:t>1 QL_n</w:t>
                   </w:r>
-                  <w:proofErr w:type="spellStart"/>
-                  <w:r>
-                    <w:rPr>
-                      <w:rFonts w:ascii="Arial Narrow" w:hAnsi="Arial Narrow" w:cs="Times New Roman"/>
-                      <w:sz w:val="24"/>
-                    </w:rPr>
-                    <w:t>QL_n</w:t>
-                  </w:r>
-                  <w:proofErr w:type="spellEnd"/>
                 </w:p>
               </w:tc>
               <w:tc>
@@ -1414,17 +1376,8 @@
                       <w:rFonts w:ascii="Arial Narrow" w:hAnsi="Arial Narrow" w:cs="Times New Roman"/>
                       <w:sz w:val="24"/>
                     </w:rPr>
-                    <w:t xml:space="preserve">1 </w:t>
+                    <w:t>1 QL_o</w:t>
                   </w:r>
-                  <w:proofErr w:type="spellStart"/>
-                  <w:r>
-                    <w:rPr>
-                      <w:rFonts w:ascii="Arial Narrow" w:hAnsi="Arial Narrow" w:cs="Times New Roman"/>
-                      <w:sz w:val="24"/>
-                    </w:rPr>
-                    <w:t>QL_o</w:t>
-                  </w:r>
-                  <w:proofErr w:type="spellEnd"/>
                 </w:p>
               </w:tc>
               <w:tc>
@@ -1448,17 +1401,8 @@
                       <w:rFonts w:ascii="Arial Narrow" w:hAnsi="Arial Narrow" w:cs="Times New Roman"/>
                       <w:sz w:val="24"/>
                     </w:rPr>
-                    <w:t xml:space="preserve">1 </w:t>
+                    <w:t>1 QT_d</w:t>
                   </w:r>
-                  <w:proofErr w:type="spellStart"/>
-                  <w:r>
-                    <w:rPr>
-                      <w:rFonts w:ascii="Arial Narrow" w:hAnsi="Arial Narrow" w:cs="Times New Roman"/>
-                      <w:sz w:val="24"/>
-                    </w:rPr>
-                    <w:t>QT_d</w:t>
-                  </w:r>
-                  <w:proofErr w:type="spellEnd"/>
                 </w:p>
               </w:tc>
               <w:tc>
@@ -1482,17 +1426,8 @@
                       <w:rFonts w:ascii="Arial Narrow" w:hAnsi="Arial Narrow" w:cs="Times New Roman"/>
                       <w:sz w:val="24"/>
                     </w:rPr>
-                    <w:t xml:space="preserve">1 </w:t>
+                    <w:t>1 QT_c</w:t>
                   </w:r>
-                  <w:proofErr w:type="spellStart"/>
-                  <w:r>
-                    <w:rPr>
-                      <w:rFonts w:ascii="Arial Narrow" w:hAnsi="Arial Narrow" w:cs="Times New Roman"/>
-                      <w:sz w:val="24"/>
-                    </w:rPr>
-                    <w:t>QT_c</w:t>
-                  </w:r>
-                  <w:proofErr w:type="spellEnd"/>
                 </w:p>
               </w:tc>
             </w:tr>
@@ -1513,7 +1448,6 @@
                       <w:sz w:val="24"/>
                     </w:rPr>
                   </w:pPr>
-                  <w:proofErr w:type="spellStart"/>
                   <w:r>
                     <w:rPr>
                       <w:rFonts w:ascii="Arial Narrow" w:hAnsi="Arial Narrow" w:cs="Times New Roman"/>
@@ -1521,7 +1455,6 @@
                     </w:rPr>
                     <w:t>Department</w:t>
                   </w:r>
-                  <w:proofErr w:type="spellEnd"/>
                 </w:p>
               </w:tc>
               <w:tc>
@@ -1540,7 +1473,6 @@
                       <w:sz w:val="24"/>
                     </w:rPr>
                   </w:pPr>
-                  <w:proofErr w:type="spellStart"/>
                   <w:r>
                     <w:rPr>
                       <w:rFonts w:ascii="Arial Narrow" w:hAnsi="Arial Narrow" w:cs="Times New Roman"/>
@@ -1548,7 +1480,6 @@
                     </w:rPr>
                     <w:t>BusinessTravel</w:t>
                   </w:r>
-                  <w:proofErr w:type="spellEnd"/>
                 </w:p>
               </w:tc>
               <w:tc>
@@ -1567,7 +1498,6 @@
                       <w:sz w:val="24"/>
                     </w:rPr>
                   </w:pPr>
-                  <w:proofErr w:type="spellStart"/>
                   <w:r>
                     <w:rPr>
                       <w:rFonts w:ascii="Arial Narrow" w:hAnsi="Arial Narrow" w:cs="Times New Roman"/>
@@ -1575,7 +1505,6 @@
                     </w:rPr>
                     <w:t>DistanceFromHome</w:t>
                   </w:r>
-                  <w:proofErr w:type="spellEnd"/>
                 </w:p>
               </w:tc>
               <w:tc>
@@ -1635,23 +1564,7 @@
                 <w:rFonts w:ascii="Arial Narrow" w:hAnsi="Arial Narrow" w:cs="Times New Roman"/>
                 <w:sz w:val="24"/>
               </w:rPr>
-              <w:t>Y = Attrition (</w:t>
-            </w:r>
-            <w:proofErr w:type="spellStart"/>
-            <w:r>
-              <w:rPr>
-                <w:rFonts w:ascii="Arial Narrow" w:hAnsi="Arial Narrow" w:cs="Times New Roman"/>
-                <w:sz w:val="24"/>
-              </w:rPr>
-              <w:t>QL_n</w:t>
-            </w:r>
-            <w:proofErr w:type="spellEnd"/>
-            <w:r>
-              <w:rPr>
-                <w:rFonts w:ascii="Arial Narrow" w:hAnsi="Arial Narrow" w:cs="Times New Roman"/>
-                <w:sz w:val="24"/>
-              </w:rPr>
-              <w:t>)</w:t>
+              <w:t>Y = Attrition (QL_n)</w:t>
             </w:r>
           </w:p>
           <w:p>
@@ -1950,23 +1863,7 @@
                 <w:rFonts w:ascii="Arial Narrow" w:hAnsi="Arial Narrow" w:cs="Times New Roman"/>
                 <w:sz w:val="24"/>
               </w:rPr>
-              <w:t xml:space="preserve">Replacer les </w:t>
-            </w:r>
-            <w:proofErr w:type="gramStart"/>
-            <w:r>
-              <w:rPr>
-                <w:rFonts w:ascii="Arial Narrow" w:hAnsi="Arial Narrow" w:cs="Times New Roman"/>
-                <w:sz w:val="24"/>
-              </w:rPr>
-              <w:t>« .</w:t>
-            </w:r>
-            <w:proofErr w:type="gramEnd"/>
-            <w:r>
-              <w:rPr>
-                <w:rFonts w:ascii="Arial Narrow" w:hAnsi="Arial Narrow" w:cs="Times New Roman"/>
-                <w:sz w:val="24"/>
-              </w:rPr>
-              <w:t> » par des « , »</w:t>
+              <w:t>Replacer les « . » par des « , »</w:t>
             </w:r>
           </w:p>
           <w:p>
@@ -2026,6 +1923,13 @@
                 <w:sz w:val="24"/>
               </w:rPr>
             </w:pPr>
+            <w:r>
+              <w:rPr>
+                <w:rFonts w:ascii="Arial Narrow" w:hAnsi="Arial Narrow" w:cs="Times New Roman"/>
+                <w:sz w:val="24"/>
+              </w:rPr>
+              <w:t>TD2_récupération des données.docx</w:t>
+            </w:r>
           </w:p>
         </w:tc>
         <w:tc>
@@ -2090,13 +1994,45 @@
           </w:tcPr>
           <w:p>
             <w:pPr>
-              <w:ind w:left="720"/>
+              <w:pStyle w:val="Paragraphedeliste"/>
+              <w:numPr>
+                <w:ilvl w:val="0"/>
+                <w:numId w:val="33"/>
+              </w:numPr>
               <w:jc w:val="both"/>
               <w:rPr>
                 <w:rFonts w:ascii="Arial Narrow" w:hAnsi="Arial Narrow" w:cs="Times New Roman"/>
                 <w:sz w:val="24"/>
               </w:rPr>
             </w:pPr>
+            <w:r>
+              <w:rPr>
+                <w:rFonts w:ascii="Arial Narrow" w:hAnsi="Arial Narrow" w:cs="Times New Roman"/>
+                <w:sz w:val="24"/>
+              </w:rPr>
+              <w:t>RechercheV()</w:t>
+            </w:r>
+          </w:p>
+          <w:p>
+            <w:pPr>
+              <w:pStyle w:val="Paragraphedeliste"/>
+              <w:numPr>
+                <w:ilvl w:val="0"/>
+                <w:numId w:val="33"/>
+              </w:numPr>
+              <w:jc w:val="both"/>
+              <w:rPr>
+                <w:rFonts w:ascii="Arial Narrow" w:hAnsi="Arial Narrow" w:cs="Times New Roman"/>
+                <w:sz w:val="24"/>
+              </w:rPr>
+            </w:pPr>
+            <w:r>
+              <w:rPr>
+                <w:rFonts w:ascii="Arial Narrow" w:hAnsi="Arial Narrow" w:cs="Times New Roman"/>
+                <w:sz w:val="24"/>
+              </w:rPr>
+              <w:t>Si() qui gère les valeurs manquantes</w:t>
+            </w:r>
           </w:p>
         </w:tc>
         <w:tc>
@@ -2116,6 +2052,13 @@
                 <w:sz w:val="24"/>
               </w:rPr>
             </w:pPr>
+            <w:r>
+              <w:rPr>
+                <w:rFonts w:ascii="Arial Narrow" w:hAnsi="Arial Narrow" w:cs="Times New Roman"/>
+                <w:sz w:val="24"/>
+              </w:rPr>
+              <w:t>TD3_retravailler ses données.docx</w:t>
+            </w:r>
           </w:p>
         </w:tc>
         <w:tc>
@@ -2125,6 +2068,193 @@
               <w:bottom w:val="single" w:sz="8" w:space="0" w:color="000000" w:themeColor="text1"/>
             </w:tcBorders>
           </w:tcPr>
+          <w:p>
+            <w:pPr>
+              <w:jc w:val="center"/>
+              <w:rPr>
+                <w:rFonts w:ascii="Arial Narrow" w:hAnsi="Arial Narrow" w:cs="Times New Roman"/>
+                <w:sz w:val="24"/>
+              </w:rPr>
+            </w:pPr>
+            <w:r>
+              <w:rPr>
+                <w:rFonts w:ascii="Arial Narrow" w:hAnsi="Arial Narrow" w:cs="Times New Roman"/>
+                <w:sz w:val="24"/>
+                <w:highlight w:val="yellow"/>
+              </w:rPr>
+              <w:t>Exemple Department</w:t>
+            </w:r>
+          </w:p>
+          <w:p>
+            <w:pPr>
+              <w:pStyle w:val="Paragraphedeliste"/>
+              <w:numPr>
+                <w:ilvl w:val="0"/>
+                <w:numId w:val="34"/>
+              </w:numPr>
+              <w:jc w:val="both"/>
+              <w:rPr>
+                <w:rFonts w:ascii="Arial Narrow" w:hAnsi="Arial Narrow" w:cs="Times New Roman"/>
+                <w:sz w:val="24"/>
+              </w:rPr>
+            </w:pPr>
+            <w:r>
+              <w:rPr>
+                <w:rFonts w:ascii="Arial Narrow" w:hAnsi="Arial Narrow" w:cs="Times New Roman"/>
+                <w:sz w:val="24"/>
+              </w:rPr>
+              <w:t>Tableau de codage :</w:t>
+            </w:r>
+          </w:p>
+          <w:p>
+            <w:pPr>
+              <w:jc w:val="both"/>
+              <w:rPr>
+                <w:rFonts w:ascii="Arial Narrow" w:hAnsi="Arial Narrow" w:cs="Times New Roman"/>
+                <w:sz w:val="24"/>
+              </w:rPr>
+            </w:pPr>
+            <w:r>
+              <w:rPr>
+                <w:rFonts w:ascii="Arial Narrow" w:hAnsi="Arial Narrow" w:cs="Times New Roman"/>
+                <w:noProof/>
+                <w:sz w:val="24"/>
+              </w:rPr>
+              <w:drawing>
+                <wp:inline distT="0" distB="0" distL="0" distR="0" wp14:anchorId="0967DD69" wp14:editId="2DCADCC6">
+                  <wp:extent cx="2522220" cy="739140"/>
+                  <wp:effectExtent l="0" t="0" r="0" b="3810"/>
+                  <wp:docPr id="4" name="Image 4"/>
+                  <wp:cNvGraphicFramePr>
+                    <a:graphicFrameLocks xmlns:a="http://schemas.openxmlformats.org/drawingml/2006/main" noChangeAspect="1"/>
+                  </wp:cNvGraphicFramePr>
+                  <a:graphic xmlns:a="http://schemas.openxmlformats.org/drawingml/2006/main">
+                    <a:graphicData uri="http://schemas.openxmlformats.org/drawingml/2006/picture">
+                      <pic:pic xmlns:pic="http://schemas.openxmlformats.org/drawingml/2006/picture">
+                        <pic:nvPicPr>
+                          <pic:cNvPr id="0" name="Picture 2"/>
+                          <pic:cNvPicPr>
+                            <a:picLocks noChangeAspect="1" noChangeArrowheads="1"/>
+                          </pic:cNvPicPr>
+                        </pic:nvPicPr>
+                        <pic:blipFill>
+                          <a:blip r:embed="rId13">
+                            <a:extLst>
+                              <a:ext uri="{28A0092B-C50C-407E-A947-70E740481C1C}">
+                                <a14:useLocalDpi xmlns:a14="http://schemas.microsoft.com/office/drawing/2010/main" val="0"/>
+                              </a:ext>
+                            </a:extLst>
+                          </a:blip>
+                          <a:srcRect/>
+                          <a:stretch>
+                            <a:fillRect/>
+                          </a:stretch>
+                        </pic:blipFill>
+                        <pic:spPr bwMode="auto">
+                          <a:xfrm>
+                            <a:off x="0" y="0"/>
+                            <a:ext cx="2522220" cy="739140"/>
+                          </a:xfrm>
+                          <a:prstGeom prst="rect">
+                            <a:avLst/>
+                          </a:prstGeom>
+                          <a:noFill/>
+                          <a:ln>
+                            <a:noFill/>
+                          </a:ln>
+                        </pic:spPr>
+                      </pic:pic>
+                    </a:graphicData>
+                  </a:graphic>
+                </wp:inline>
+              </w:drawing>
+            </w:r>
+          </w:p>
+          <w:p>
+            <w:pPr>
+              <w:pStyle w:val="Paragraphedeliste"/>
+              <w:numPr>
+                <w:ilvl w:val="0"/>
+                <w:numId w:val="34"/>
+              </w:numPr>
+              <w:jc w:val="both"/>
+              <w:rPr>
+                <w:rFonts w:ascii="Arial Narrow" w:hAnsi="Arial Narrow" w:cs="Times New Roman"/>
+                <w:sz w:val="24"/>
+              </w:rPr>
+            </w:pPr>
+            <w:r>
+              <w:rPr>
+                <w:rFonts w:ascii="Arial Narrow" w:hAnsi="Arial Narrow" w:cs="Times New Roman"/>
+                <w:sz w:val="24"/>
+              </w:rPr>
+              <w:t>Résultat obtenu : Department_cod</w:t>
+            </w:r>
+          </w:p>
+          <w:p>
+            <w:pPr>
+              <w:jc w:val="both"/>
+              <w:rPr>
+                <w:rFonts w:ascii="Arial Narrow" w:hAnsi="Arial Narrow" w:cs="Times New Roman"/>
+                <w:sz w:val="24"/>
+              </w:rPr>
+            </w:pPr>
+            <w:r>
+              <w:rPr>
+                <w:rFonts w:ascii="Arial Narrow" w:hAnsi="Arial Narrow" w:cs="Times New Roman"/>
+                <w:noProof/>
+                <w:sz w:val="24"/>
+              </w:rPr>
+              <w:drawing>
+                <wp:inline distT="0" distB="0" distL="0" distR="0" wp14:anchorId="7BA91CCD" wp14:editId="6E34CACE">
+                  <wp:extent cx="1021080" cy="1287780"/>
+                  <wp:effectExtent l="0" t="0" r="7620" b="7620"/>
+                  <wp:docPr id="6" name="Image 6"/>
+                  <wp:cNvGraphicFramePr>
+                    <a:graphicFrameLocks xmlns:a="http://schemas.openxmlformats.org/drawingml/2006/main" noChangeAspect="1"/>
+                  </wp:cNvGraphicFramePr>
+                  <a:graphic xmlns:a="http://schemas.openxmlformats.org/drawingml/2006/main">
+                    <a:graphicData uri="http://schemas.openxmlformats.org/drawingml/2006/picture">
+                      <pic:pic xmlns:pic="http://schemas.openxmlformats.org/drawingml/2006/picture">
+                        <pic:nvPicPr>
+                          <pic:cNvPr id="0" name="Picture 3"/>
+                          <pic:cNvPicPr>
+                            <a:picLocks noChangeAspect="1" noChangeArrowheads="1"/>
+                          </pic:cNvPicPr>
+                        </pic:nvPicPr>
+                        <pic:blipFill>
+                          <a:blip r:embed="rId14">
+                            <a:extLst>
+                              <a:ext uri="{28A0092B-C50C-407E-A947-70E740481C1C}">
+                                <a14:useLocalDpi xmlns:a14="http://schemas.microsoft.com/office/drawing/2010/main" val="0"/>
+                              </a:ext>
+                            </a:extLst>
+                          </a:blip>
+                          <a:srcRect/>
+                          <a:stretch>
+                            <a:fillRect/>
+                          </a:stretch>
+                        </pic:blipFill>
+                        <pic:spPr bwMode="auto">
+                          <a:xfrm>
+                            <a:off x="0" y="0"/>
+                            <a:ext cx="1021080" cy="1287780"/>
+                          </a:xfrm>
+                          <a:prstGeom prst="rect">
+                            <a:avLst/>
+                          </a:prstGeom>
+                          <a:noFill/>
+                          <a:ln>
+                            <a:noFill/>
+                          </a:ln>
+                        </pic:spPr>
+                      </pic:pic>
+                    </a:graphicData>
+                  </a:graphic>
+                </wp:inline>
+              </w:drawing>
+            </w:r>
+          </w:p>
           <w:p>
             <w:pPr>
               <w:jc w:val="both"/>
@@ -2203,6 +2333,13 @@
                 <w:sz w:val="24"/>
               </w:rPr>
             </w:pPr>
+            <w:r>
+              <w:rPr>
+                <w:rFonts w:ascii="Arial Narrow" w:hAnsi="Arial Narrow" w:cs="Times New Roman"/>
+                <w:sz w:val="24"/>
+              </w:rPr>
+              <w:t>TD3_retravailler ses données.docx</w:t>
+            </w:r>
           </w:p>
         </w:tc>
         <w:tc>
@@ -2212,13 +2349,224 @@
           </w:tcPr>
           <w:p>
             <w:pPr>
-              <w:ind w:firstLine="1"/>
+              <w:jc w:val="center"/>
+              <w:rPr>
+                <w:rFonts w:ascii="Arial Narrow" w:hAnsi="Arial Narrow" w:cs="Times New Roman"/>
+                <w:sz w:val="24"/>
+              </w:rPr>
+            </w:pPr>
+            <w:r>
+              <w:rPr>
+                <w:rFonts w:ascii="Arial Narrow" w:hAnsi="Arial Narrow" w:cs="Times New Roman"/>
+                <w:sz w:val="24"/>
+                <w:highlight w:val="yellow"/>
+              </w:rPr>
+              <w:t xml:space="preserve">Exemple </w:t>
+            </w:r>
+            <w:r>
+              <w:rPr>
+                <w:rFonts w:ascii="Arial Narrow" w:hAnsi="Arial Narrow" w:cs="Times New Roman"/>
+                <w:sz w:val="24"/>
+                <w:highlight w:val="yellow"/>
+              </w:rPr>
+              <w:t>Monthly Income</w:t>
+            </w:r>
+          </w:p>
+          <w:p>
+            <w:pPr>
+              <w:pStyle w:val="Paragraphedeliste"/>
+              <w:numPr>
+                <w:ilvl w:val="0"/>
+                <w:numId w:val="35"/>
+              </w:numPr>
               <w:jc w:val="both"/>
               <w:rPr>
                 <w:rFonts w:ascii="Arial Narrow" w:hAnsi="Arial Narrow" w:cs="Times New Roman"/>
                 <w:sz w:val="24"/>
               </w:rPr>
             </w:pPr>
+            <w:r>
+              <w:rPr>
+                <w:rFonts w:ascii="Arial Narrow" w:hAnsi="Arial Narrow" w:cs="Times New Roman"/>
+                <w:sz w:val="24"/>
+              </w:rPr>
+              <w:t>Tableau de recodage</w:t>
+            </w:r>
+          </w:p>
+          <w:p>
+            <w:pPr>
+              <w:jc w:val="both"/>
+              <w:rPr>
+                <w:rFonts w:ascii="Arial Narrow" w:hAnsi="Arial Narrow" w:cs="Times New Roman"/>
+                <w:sz w:val="24"/>
+              </w:rPr>
+            </w:pPr>
+            <w:r>
+              <w:rPr>
+                <w:rFonts w:ascii="Arial Narrow" w:hAnsi="Arial Narrow" w:cs="Times New Roman"/>
+                <w:noProof/>
+                <w:sz w:val="24"/>
+              </w:rPr>
+              <w:lastRenderedPageBreak/>
+              <w:drawing>
+                <wp:inline distT="0" distB="0" distL="0" distR="0" wp14:anchorId="164FBCEB" wp14:editId="709827C9">
+                  <wp:extent cx="2217420" cy="2202180"/>
+                  <wp:effectExtent l="0" t="0" r="0" b="7620"/>
+                  <wp:docPr id="7" name="Image 7"/>
+                  <wp:cNvGraphicFramePr>
+                    <a:graphicFrameLocks xmlns:a="http://schemas.openxmlformats.org/drawingml/2006/main" noChangeAspect="1"/>
+                  </wp:cNvGraphicFramePr>
+                  <a:graphic xmlns:a="http://schemas.openxmlformats.org/drawingml/2006/main">
+                    <a:graphicData uri="http://schemas.openxmlformats.org/drawingml/2006/picture">
+                      <pic:pic xmlns:pic="http://schemas.openxmlformats.org/drawingml/2006/picture">
+                        <pic:nvPicPr>
+                          <pic:cNvPr id="0" name="Picture 4"/>
+                          <pic:cNvPicPr>
+                            <a:picLocks noChangeAspect="1" noChangeArrowheads="1"/>
+                          </pic:cNvPicPr>
+                        </pic:nvPicPr>
+                        <pic:blipFill>
+                          <a:blip r:embed="rId15">
+                            <a:extLst>
+                              <a:ext uri="{28A0092B-C50C-407E-A947-70E740481C1C}">
+                                <a14:useLocalDpi xmlns:a14="http://schemas.microsoft.com/office/drawing/2010/main" val="0"/>
+                              </a:ext>
+                            </a:extLst>
+                          </a:blip>
+                          <a:srcRect/>
+                          <a:stretch>
+                            <a:fillRect/>
+                          </a:stretch>
+                        </pic:blipFill>
+                        <pic:spPr bwMode="auto">
+                          <a:xfrm>
+                            <a:off x="0" y="0"/>
+                            <a:ext cx="2217420" cy="2202180"/>
+                          </a:xfrm>
+                          <a:prstGeom prst="rect">
+                            <a:avLst/>
+                          </a:prstGeom>
+                          <a:noFill/>
+                          <a:ln>
+                            <a:noFill/>
+                          </a:ln>
+                        </pic:spPr>
+                      </pic:pic>
+                    </a:graphicData>
+                  </a:graphic>
+                </wp:inline>
+              </w:drawing>
+            </w:r>
+          </w:p>
+          <w:p>
+            <w:pPr>
+              <w:pStyle w:val="Paragraphedeliste"/>
+              <w:numPr>
+                <w:ilvl w:val="0"/>
+                <w:numId w:val="35"/>
+              </w:numPr>
+              <w:jc w:val="both"/>
+              <w:rPr>
+                <w:rFonts w:ascii="Arial Narrow" w:hAnsi="Arial Narrow" w:cs="Times New Roman"/>
+                <w:sz w:val="24"/>
+              </w:rPr>
+            </w:pPr>
+            <w:r>
+              <w:rPr>
+                <w:rFonts w:ascii="Arial Narrow" w:hAnsi="Arial Narrow" w:cs="Times New Roman"/>
+                <w:sz w:val="24"/>
+              </w:rPr>
+              <w:t>Résultat obtenu : Monthly_incom_recod</w:t>
+            </w:r>
+          </w:p>
+          <w:p>
+            <w:pPr>
+              <w:jc w:val="both"/>
+              <w:rPr>
+                <w:rFonts w:ascii="Arial Narrow" w:hAnsi="Arial Narrow" w:cs="Times New Roman"/>
+                <w:sz w:val="24"/>
+              </w:rPr>
+            </w:pPr>
+            <w:r>
+              <w:rPr>
+                <w:rFonts w:ascii="Arial Narrow" w:hAnsi="Arial Narrow" w:cs="Times New Roman"/>
+                <w:noProof/>
+                <w:sz w:val="24"/>
+              </w:rPr>
+              <w:drawing>
+                <wp:inline distT="0" distB="0" distL="0" distR="0" wp14:anchorId="0D2A90CB" wp14:editId="4D2F2FE0">
+                  <wp:extent cx="2430780" cy="1287780"/>
+                  <wp:effectExtent l="0" t="0" r="7620" b="7620"/>
+                  <wp:docPr id="8" name="Image 8"/>
+                  <wp:cNvGraphicFramePr>
+                    <a:graphicFrameLocks xmlns:a="http://schemas.openxmlformats.org/drawingml/2006/main" noChangeAspect="1"/>
+                  </wp:cNvGraphicFramePr>
+                  <a:graphic xmlns:a="http://schemas.openxmlformats.org/drawingml/2006/main">
+                    <a:graphicData uri="http://schemas.openxmlformats.org/drawingml/2006/picture">
+                      <pic:pic xmlns:pic="http://schemas.openxmlformats.org/drawingml/2006/picture">
+                        <pic:nvPicPr>
+                          <pic:cNvPr id="0" name="Picture 5"/>
+                          <pic:cNvPicPr>
+                            <a:picLocks noChangeAspect="1" noChangeArrowheads="1"/>
+                          </pic:cNvPicPr>
+                        </pic:nvPicPr>
+                        <pic:blipFill>
+                          <a:blip r:embed="rId16">
+                            <a:extLst>
+                              <a:ext uri="{28A0092B-C50C-407E-A947-70E740481C1C}">
+                                <a14:useLocalDpi xmlns:a14="http://schemas.microsoft.com/office/drawing/2010/main" val="0"/>
+                              </a:ext>
+                            </a:extLst>
+                          </a:blip>
+                          <a:srcRect/>
+                          <a:stretch>
+                            <a:fillRect/>
+                          </a:stretch>
+                        </pic:blipFill>
+                        <pic:spPr bwMode="auto">
+                          <a:xfrm>
+                            <a:off x="0" y="0"/>
+                            <a:ext cx="2430780" cy="1287780"/>
+                          </a:xfrm>
+                          <a:prstGeom prst="rect">
+                            <a:avLst/>
+                          </a:prstGeom>
+                          <a:noFill/>
+                          <a:ln>
+                            <a:noFill/>
+                          </a:ln>
+                        </pic:spPr>
+                      </pic:pic>
+                    </a:graphicData>
+                  </a:graphic>
+                </wp:inline>
+              </w:drawing>
+            </w:r>
+          </w:p>
+          <w:p>
+            <w:pPr>
+              <w:jc w:val="both"/>
+              <w:rPr>
+                <w:rFonts w:ascii="Arial Narrow" w:hAnsi="Arial Narrow" w:cs="Times New Roman"/>
+                <w:sz w:val="24"/>
+              </w:rPr>
+            </w:pPr>
+          </w:p>
+          <w:p>
+            <w:pPr>
+              <w:jc w:val="both"/>
+              <w:rPr>
+                <w:rFonts w:ascii="Arial Narrow" w:hAnsi="Arial Narrow" w:cs="Times New Roman"/>
+                <w:sz w:val="24"/>
+              </w:rPr>
+            </w:pPr>
+            <w:r>
+              <w:rPr>
+                <w:rFonts w:ascii="Arial Narrow" w:hAnsi="Arial Narrow" w:cs="Times New Roman"/>
+                <w:sz w:val="24"/>
+              </w:rPr>
+              <w:t>Remarque : le choix des classes a été imposé. On pourrait faire ses propres choix ou suivre un critère mathématique (règle de Sturges, calcul de l’amplitude, construction du tableau avec les bornes…)</w:t>
+            </w:r>
           </w:p>
         </w:tc>
       </w:tr>
@@ -2249,6 +2597,7 @@
                 <w:sz w:val="24"/>
                 <w:u w:val="single"/>
               </w:rPr>
+              <w:lastRenderedPageBreak/>
               <w:t>Calculs</w:t>
             </w:r>
           </w:p>
@@ -2260,14 +2609,52 @@
           </w:tcPr>
           <w:p>
             <w:pPr>
-              <w:ind w:left="720"/>
+              <w:pStyle w:val="Paragraphedeliste"/>
+              <w:numPr>
+                <w:ilvl w:val="0"/>
+                <w:numId w:val="36"/>
+              </w:numPr>
               <w:jc w:val="both"/>
               <w:rPr>
                 <w:rFonts w:ascii="Arial Narrow" w:hAnsi="Arial Narrow" w:cs="Times New Roman"/>
-                <w:color w:val="FF0000"/>
-                <w:sz w:val="24"/>
-              </w:rPr>
-            </w:pPr>
+                <w:sz w:val="24"/>
+              </w:rPr>
+            </w:pPr>
+            <w:r>
+              <w:rPr>
+                <w:rFonts w:ascii="Arial Narrow" w:hAnsi="Arial Narrow" w:cs="Times New Roman"/>
+                <w:sz w:val="24"/>
+              </w:rPr>
+              <w:t>On peut utiliser : +,-,*,/ entre plusieurs colonnes</w:t>
+            </w:r>
+            <w:r>
+              <w:rPr>
+                <w:rFonts w:ascii="Arial Narrow" w:hAnsi="Arial Narrow" w:cs="Times New Roman"/>
+                <w:sz w:val="24"/>
+              </w:rPr>
+              <w:t xml:space="preserve"> (QT)</w:t>
+            </w:r>
+          </w:p>
+          <w:p>
+            <w:pPr>
+              <w:pStyle w:val="Paragraphedeliste"/>
+              <w:numPr>
+                <w:ilvl w:val="0"/>
+                <w:numId w:val="36"/>
+              </w:numPr>
+              <w:jc w:val="both"/>
+              <w:rPr>
+                <w:rFonts w:ascii="Arial Narrow" w:hAnsi="Arial Narrow" w:cs="Times New Roman"/>
+                <w:sz w:val="24"/>
+              </w:rPr>
+            </w:pPr>
+            <w:r>
+              <w:rPr>
+                <w:rFonts w:ascii="Arial Narrow" w:hAnsi="Arial Narrow" w:cs="Times New Roman"/>
+                <w:sz w:val="24"/>
+              </w:rPr>
+              <w:t>On peut utiliser : concatener() entre plusieurs colonnes (QL, QT)</w:t>
+            </w:r>
           </w:p>
         </w:tc>
         <w:tc>
@@ -2281,10 +2668,16 @@
               <w:jc w:val="center"/>
               <w:rPr>
                 <w:rFonts w:ascii="Arial Narrow" w:hAnsi="Arial Narrow" w:cs="Times New Roman"/>
-                <w:color w:val="FF0000"/>
-                <w:sz w:val="24"/>
-              </w:rPr>
-            </w:pPr>
+                <w:sz w:val="24"/>
+              </w:rPr>
+            </w:pPr>
+            <w:r>
+              <w:rPr>
+                <w:rFonts w:ascii="Arial Narrow" w:hAnsi="Arial Narrow" w:cs="Times New Roman"/>
+                <w:sz w:val="24"/>
+              </w:rPr>
+              <w:t>TD3_retravailler ses données.docx</w:t>
+            </w:r>
           </w:p>
         </w:tc>
         <w:tc>
@@ -2294,12 +2687,209 @@
           <w:p>
             <w:pPr>
               <w:ind w:left="18" w:hanging="18"/>
-              <w:jc w:val="both"/>
-              <w:rPr>
-                <w:rFonts w:ascii="Arial Narrow" w:hAnsi="Arial Narrow" w:cs="Times New Roman"/>
-                <w:sz w:val="24"/>
-              </w:rPr>
-            </w:pPr>
+              <w:jc w:val="center"/>
+              <w:rPr>
+                <w:rFonts w:ascii="Arial Narrow" w:hAnsi="Arial Narrow" w:cs="Times New Roman"/>
+                <w:sz w:val="24"/>
+              </w:rPr>
+            </w:pPr>
+            <w:r>
+              <w:rPr>
+                <w:rFonts w:ascii="Arial Narrow" w:hAnsi="Arial Narrow" w:cs="Times New Roman"/>
+                <w:sz w:val="24"/>
+                <w:highlight w:val="yellow"/>
+              </w:rPr>
+              <w:t>Exemple Satisfaction</w:t>
+            </w:r>
+          </w:p>
+          <w:p>
+            <w:pPr>
+              <w:ind w:left="18" w:hanging="18"/>
+              <w:rPr>
+                <w:rFonts w:ascii="Arial Narrow" w:hAnsi="Arial Narrow" w:cs="Times New Roman"/>
+                <w:sz w:val="24"/>
+              </w:rPr>
+            </w:pPr>
+            <w:r>
+              <w:rPr>
+                <w:rFonts w:ascii="Arial Narrow" w:hAnsi="Arial Narrow" w:cs="Times New Roman"/>
+                <w:sz w:val="24"/>
+              </w:rPr>
+              <w:t>On concatène Job Satisfaction avec RelationShip Satisfaction</w:t>
+            </w:r>
+          </w:p>
+          <w:p>
+            <w:pPr>
+              <w:rPr>
+                <w:rFonts w:ascii="Arial Narrow" w:hAnsi="Arial Narrow" w:cs="Times New Roman"/>
+                <w:sz w:val="24"/>
+              </w:rPr>
+            </w:pPr>
+            <w:r>
+              <w:rPr>
+                <w:rFonts w:ascii="Arial Narrow" w:hAnsi="Arial Narrow" w:cs="Times New Roman"/>
+                <w:noProof/>
+                <w:sz w:val="24"/>
+              </w:rPr>
+              <w:lastRenderedPageBreak/>
+              <w:drawing>
+                <wp:inline distT="0" distB="0" distL="0" distR="0" wp14:anchorId="48FB2DCE" wp14:editId="6EF198FE">
+                  <wp:extent cx="2072640" cy="1287780"/>
+                  <wp:effectExtent l="0" t="0" r="3810" b="7620"/>
+                  <wp:docPr id="9" name="Image 9"/>
+                  <wp:cNvGraphicFramePr>
+                    <a:graphicFrameLocks xmlns:a="http://schemas.openxmlformats.org/drawingml/2006/main" noChangeAspect="1"/>
+                  </wp:cNvGraphicFramePr>
+                  <a:graphic xmlns:a="http://schemas.openxmlformats.org/drawingml/2006/main">
+                    <a:graphicData uri="http://schemas.openxmlformats.org/drawingml/2006/picture">
+                      <pic:pic xmlns:pic="http://schemas.openxmlformats.org/drawingml/2006/picture">
+                        <pic:nvPicPr>
+                          <pic:cNvPr id="0" name="Picture 6"/>
+                          <pic:cNvPicPr>
+                            <a:picLocks noChangeAspect="1" noChangeArrowheads="1"/>
+                          </pic:cNvPicPr>
+                        </pic:nvPicPr>
+                        <pic:blipFill>
+                          <a:blip r:embed="rId17">
+                            <a:extLst>
+                              <a:ext uri="{28A0092B-C50C-407E-A947-70E740481C1C}">
+                                <a14:useLocalDpi xmlns:a14="http://schemas.microsoft.com/office/drawing/2010/main" val="0"/>
+                              </a:ext>
+                            </a:extLst>
+                          </a:blip>
+                          <a:srcRect/>
+                          <a:stretch>
+                            <a:fillRect/>
+                          </a:stretch>
+                        </pic:blipFill>
+                        <pic:spPr bwMode="auto">
+                          <a:xfrm>
+                            <a:off x="0" y="0"/>
+                            <a:ext cx="2072640" cy="1287780"/>
+                          </a:xfrm>
+                          <a:prstGeom prst="rect">
+                            <a:avLst/>
+                          </a:prstGeom>
+                          <a:noFill/>
+                          <a:ln>
+                            <a:noFill/>
+                          </a:ln>
+                        </pic:spPr>
+                      </pic:pic>
+                    </a:graphicData>
+                  </a:graphic>
+                </wp:inline>
+              </w:drawing>
+            </w:r>
+          </w:p>
+          <w:p>
+            <w:pPr>
+              <w:jc w:val="center"/>
+              <w:rPr>
+                <w:rFonts w:ascii="Arial Narrow" w:hAnsi="Arial Narrow" w:cs="Times New Roman"/>
+                <w:sz w:val="24"/>
+              </w:rPr>
+            </w:pPr>
+            <w:r>
+              <w:rPr>
+                <w:rFonts w:ascii="Arial Narrow" w:hAnsi="Arial Narrow" w:cs="Times New Roman"/>
+                <w:sz w:val="24"/>
+                <w:highlight w:val="yellow"/>
+              </w:rPr>
+              <w:t>Exemple %_time_current_role</w:t>
+            </w:r>
+          </w:p>
+          <w:p>
+            <w:pPr>
+              <w:rPr>
+                <w:rFonts w:ascii="Arial Narrow" w:hAnsi="Arial Narrow" w:cs="Times New Roman"/>
+                <w:sz w:val="24"/>
+              </w:rPr>
+            </w:pPr>
+            <w:r>
+              <w:rPr>
+                <w:rFonts w:ascii="Arial Narrow" w:hAnsi="Arial Narrow" w:cs="Times New Roman"/>
+                <w:sz w:val="24"/>
+              </w:rPr>
+              <w:t xml:space="preserve">YearsInCurrentRole / </w:t>
+            </w:r>
+            <w:r>
+              <w:rPr>
+                <w:rFonts w:ascii="Arial Narrow" w:hAnsi="Arial Narrow" w:cs="Times New Roman"/>
+                <w:sz w:val="24"/>
+              </w:rPr>
+              <w:t xml:space="preserve">YearsAtCompany </w:t>
+            </w:r>
+            <w:r>
+              <w:rPr>
+                <w:rFonts w:ascii="Arial Narrow" w:hAnsi="Arial Narrow" w:cs="Times New Roman"/>
+                <w:sz w:val="24"/>
+              </w:rPr>
+              <w:t>en %</w:t>
+            </w:r>
+          </w:p>
+          <w:p>
+            <w:pPr>
+              <w:rPr>
+                <w:rFonts w:ascii="Arial Narrow" w:hAnsi="Arial Narrow" w:cs="Times New Roman"/>
+                <w:sz w:val="24"/>
+              </w:rPr>
+            </w:pPr>
+            <w:r>
+              <w:rPr>
+                <w:rFonts w:ascii="Arial Narrow" w:hAnsi="Arial Narrow" w:cs="Times New Roman"/>
+                <w:noProof/>
+                <w:sz w:val="24"/>
+              </w:rPr>
+              <w:drawing>
+                <wp:inline distT="0" distB="0" distL="0" distR="0" wp14:anchorId="7DB16742" wp14:editId="678B8C9E">
+                  <wp:extent cx="1264920" cy="1287780"/>
+                  <wp:effectExtent l="0" t="0" r="0" b="7620"/>
+                  <wp:docPr id="10" name="Image 10"/>
+                  <wp:cNvGraphicFramePr>
+                    <a:graphicFrameLocks xmlns:a="http://schemas.openxmlformats.org/drawingml/2006/main" noChangeAspect="1"/>
+                  </wp:cNvGraphicFramePr>
+                  <a:graphic xmlns:a="http://schemas.openxmlformats.org/drawingml/2006/main">
+                    <a:graphicData uri="http://schemas.openxmlformats.org/drawingml/2006/picture">
+                      <pic:pic xmlns:pic="http://schemas.openxmlformats.org/drawingml/2006/picture">
+                        <pic:nvPicPr>
+                          <pic:cNvPr id="0" name="Picture 7"/>
+                          <pic:cNvPicPr>
+                            <a:picLocks noChangeAspect="1" noChangeArrowheads="1"/>
+                          </pic:cNvPicPr>
+                        </pic:nvPicPr>
+                        <pic:blipFill>
+                          <a:blip r:embed="rId18">
+                            <a:extLst>
+                              <a:ext uri="{28A0092B-C50C-407E-A947-70E740481C1C}">
+                                <a14:useLocalDpi xmlns:a14="http://schemas.microsoft.com/office/drawing/2010/main" val="0"/>
+                              </a:ext>
+                            </a:extLst>
+                          </a:blip>
+                          <a:srcRect/>
+                          <a:stretch>
+                            <a:fillRect/>
+                          </a:stretch>
+                        </pic:blipFill>
+                        <pic:spPr bwMode="auto">
+                          <a:xfrm>
+                            <a:off x="0" y="0"/>
+                            <a:ext cx="1264920" cy="1287780"/>
+                          </a:xfrm>
+                          <a:prstGeom prst="rect">
+                            <a:avLst/>
+                          </a:prstGeom>
+                          <a:noFill/>
+                          <a:ln>
+                            <a:noFill/>
+                          </a:ln>
+                        </pic:spPr>
+                      </pic:pic>
+                    </a:graphicData>
+                  </a:graphic>
+                </wp:inline>
+              </w:drawing>
+            </w:r>
           </w:p>
         </w:tc>
       </w:tr>
@@ -2343,7 +2933,7 @@
                     </pic:cNvPicPr>
                   </pic:nvPicPr>
                   <pic:blipFill>
-                    <a:blip r:embed="rId13" cstate="print">
+                    <a:blip r:embed="rId19" cstate="print">
                       <a:extLst>
                         <a:ext uri="{28A0092B-C50C-407E-A947-70E740481C1C}">
                           <a14:useLocalDpi xmlns:a14="http://schemas.microsoft.com/office/drawing/2010/main" val="0"/>
@@ -2540,7 +3130,6 @@
               </w:rPr>
               <w:t xml:space="preserve">1 </w:t>
             </w:r>
-            <w:proofErr w:type="spellStart"/>
             <w:r>
               <w:rPr>
                 <w:rFonts w:ascii="Arial Narrow" w:hAnsi="Arial Narrow" w:cs="Times New Roman"/>
@@ -2550,7 +3139,6 @@
               </w:rPr>
               <w:t>QT_c</w:t>
             </w:r>
-            <w:proofErr w:type="spellEnd"/>
           </w:p>
         </w:tc>
         <w:tc>
@@ -2574,6 +3162,58 @@
                 <w:sz w:val="24"/>
               </w:rPr>
             </w:pPr>
+            <w:r>
+              <w:rPr>
+                <w:rFonts w:ascii="Arial Narrow" w:hAnsi="Arial Narrow" w:cs="Times New Roman"/>
+                <w:b/>
+                <w:sz w:val="24"/>
+              </w:rPr>
+              <w:t>Tableau synthétique :</w:t>
+            </w:r>
+          </w:p>
+          <w:p>
+            <w:pPr>
+              <w:pStyle w:val="Paragraphedeliste"/>
+              <w:numPr>
+                <w:ilvl w:val="0"/>
+                <w:numId w:val="21"/>
+              </w:numPr>
+              <w:rPr>
+                <w:rFonts w:ascii="Arial Narrow" w:hAnsi="Arial Narrow" w:cs="Times New Roman"/>
+                <w:b/>
+                <w:sz w:val="24"/>
+              </w:rPr>
+            </w:pPr>
+            <w:r>
+              <w:rPr>
+                <w:rFonts w:ascii="Arial Narrow" w:hAnsi="Arial Narrow" w:cs="Times New Roman"/>
+                <w:b/>
+                <w:sz w:val="24"/>
+              </w:rPr>
+              <w:t>Graphique(s) : Histogramme + Boxplot</w:t>
+            </w:r>
+          </w:p>
+          <w:p>
+            <w:pPr>
+              <w:pStyle w:val="Paragraphedeliste"/>
+              <w:numPr>
+                <w:ilvl w:val="0"/>
+                <w:numId w:val="21"/>
+              </w:numPr>
+              <w:rPr>
+                <w:rFonts w:ascii="Arial Narrow" w:hAnsi="Arial Narrow" w:cs="Times New Roman"/>
+                <w:b/>
+                <w:sz w:val="24"/>
+              </w:rPr>
+            </w:pPr>
+            <w:r>
+              <w:rPr>
+                <w:rFonts w:ascii="Arial Narrow" w:hAnsi="Arial Narrow" w:cs="Times New Roman"/>
+                <w:b/>
+                <w:sz w:val="24"/>
+              </w:rPr>
+              <w:t>Indicateurs :</w:t>
+            </w:r>
           </w:p>
         </w:tc>
         <w:tc>
@@ -2591,6 +3231,13 @@
                 <w:sz w:val="24"/>
               </w:rPr>
             </w:pPr>
+            <w:r>
+              <w:rPr>
+                <w:rFonts w:ascii="Arial Narrow" w:hAnsi="Arial Narrow" w:cs="Times New Roman"/>
+                <w:sz w:val="24"/>
+              </w:rPr>
+              <w:t>TD4_analyse statistique descriptive univariée.docx</w:t>
+            </w:r>
           </w:p>
         </w:tc>
         <w:tc>
@@ -2598,6 +3245,23 @@
             <w:tcW w:w="2040" w:type="pct"/>
             <w:shd w:val="clear" w:color="auto" w:fill="D9D9D9" w:themeFill="background1" w:themeFillShade="D9"/>
           </w:tcPr>
+          <w:p>
+            <w:pPr>
+              <w:ind w:left="1080"/>
+              <w:rPr>
+                <w:rFonts w:ascii="Arial Narrow" w:hAnsi="Arial Narrow" w:cs="Times New Roman"/>
+                <w:sz w:val="24"/>
+              </w:rPr>
+            </w:pPr>
+            <w:r>
+              <w:rPr>
+                <w:rFonts w:ascii="Arial Narrow" w:hAnsi="Arial Narrow" w:cs="Times New Roman"/>
+                <w:sz w:val="24"/>
+                <w:highlight w:val="yellow"/>
+              </w:rPr>
+              <w:t>Exemple de Monthly Income</w:t>
+            </w:r>
+          </w:p>
           <w:p>
             <w:pPr>
               <w:ind w:left="1080"/>
@@ -2645,19 +3309,8 @@
                 <w:sz w:val="24"/>
                 <w:u w:val="single"/>
               </w:rPr>
-              <w:t xml:space="preserve">1 </w:t>
-            </w:r>
-            <w:proofErr w:type="spellStart"/>
-            <w:r>
-              <w:rPr>
-                <w:rFonts w:ascii="Arial Narrow" w:hAnsi="Arial Narrow" w:cs="Times New Roman"/>
-                <w:b/>
-                <w:sz w:val="24"/>
-                <w:u w:val="single"/>
-              </w:rPr>
-              <w:t>QT_d</w:t>
-            </w:r>
-            <w:proofErr w:type="spellEnd"/>
+              <w:t>1 QT_d</w:t>
+            </w:r>
           </w:p>
         </w:tc>
         <w:tc>
@@ -2737,27 +3390,7 @@
                 <w:sz w:val="24"/>
                 <w:u w:val="single"/>
               </w:rPr>
-              <w:t xml:space="preserve">1 </w:t>
-            </w:r>
-            <w:proofErr w:type="spellStart"/>
-            <w:r>
-              <w:rPr>
-                <w:rFonts w:ascii="Arial Narrow" w:hAnsi="Arial Narrow" w:cs="Times New Roman"/>
-                <w:b/>
-                <w:sz w:val="24"/>
-                <w:u w:val="single"/>
-              </w:rPr>
-              <w:t>QL_n</w:t>
-            </w:r>
-            <w:proofErr w:type="spellEnd"/>
-            <w:r>
-              <w:rPr>
-                <w:rFonts w:ascii="Arial Narrow" w:hAnsi="Arial Narrow" w:cs="Times New Roman"/>
-                <w:b/>
-                <w:sz w:val="24"/>
-                <w:u w:val="single"/>
-              </w:rPr>
-              <w:t xml:space="preserve"> : </w:t>
+              <w:t xml:space="preserve">1 QL_n : </w:t>
             </w:r>
           </w:p>
         </w:tc>
@@ -2847,19 +3480,8 @@
                 <w:sz w:val="24"/>
                 <w:u w:val="single"/>
               </w:rPr>
-              <w:t xml:space="preserve">1 </w:t>
-            </w:r>
-            <w:proofErr w:type="spellStart"/>
-            <w:r>
-              <w:rPr>
-                <w:rFonts w:ascii="Arial Narrow" w:hAnsi="Arial Narrow" w:cs="Times New Roman"/>
-                <w:b/>
-                <w:sz w:val="24"/>
-                <w:u w:val="single"/>
-              </w:rPr>
-              <w:t>QL_o</w:t>
-            </w:r>
-            <w:proofErr w:type="spellEnd"/>
+              <w:t>1 QL_o</w:t>
+            </w:r>
           </w:p>
         </w:tc>
         <w:tc>
@@ -3030,7 +3652,7 @@
       </w:pPr>
     </w:p>
     <w:sectPr>
-      <w:headerReference w:type="default" r:id="rId14"/>
+      <w:headerReference w:type="default" r:id="rId20"/>
       <w:pgSz w:w="16838" w:h="11906" w:orient="landscape"/>
       <w:pgMar w:top="1418" w:right="1134" w:bottom="1418" w:left="426" w:header="454" w:footer="283" w:gutter="0"/>
       <w:pgBorders w:offsetFrom="page">
@@ -3349,6 +3971,95 @@
     </w:lvl>
   </w:abstractNum>
   <w:abstractNum w:abstractNumId="2" w15:restartNumberingAfterBreak="0">
+    <w:nsid w:val="08235916"/>
+    <w:multiLevelType w:val="hybridMultilevel"/>
+    <w:tmpl w:val="1176296C"/>
+    <w:lvl w:ilvl="0" w:tplc="C936D944">
+      <w:start w:val="1"/>
+      <w:numFmt w:val="decimal"/>
+      <w:lvlText w:val="%1."/>
+      <w:lvlJc w:val="left"/>
+      <w:pPr>
+        <w:ind w:left="720" w:hanging="360"/>
+      </w:pPr>
+      <w:rPr>
+        <w:rFonts w:hint="default"/>
+      </w:rPr>
+    </w:lvl>
+    <w:lvl w:ilvl="1" w:tplc="040C0019" w:tentative="1">
+      <w:start w:val="1"/>
+      <w:numFmt w:val="lowerLetter"/>
+      <w:lvlText w:val="%2."/>
+      <w:lvlJc w:val="left"/>
+      <w:pPr>
+        <w:ind w:left="1440" w:hanging="360"/>
+      </w:pPr>
+    </w:lvl>
+    <w:lvl w:ilvl="2" w:tplc="040C001B" w:tentative="1">
+      <w:start w:val="1"/>
+      <w:numFmt w:val="lowerRoman"/>
+      <w:lvlText w:val="%3."/>
+      <w:lvlJc w:val="right"/>
+      <w:pPr>
+        <w:ind w:left="2160" w:hanging="180"/>
+      </w:pPr>
+    </w:lvl>
+    <w:lvl w:ilvl="3" w:tplc="040C000F" w:tentative="1">
+      <w:start w:val="1"/>
+      <w:numFmt w:val="decimal"/>
+      <w:lvlText w:val="%4."/>
+      <w:lvlJc w:val="left"/>
+      <w:pPr>
+        <w:ind w:left="2880" w:hanging="360"/>
+      </w:pPr>
+    </w:lvl>
+    <w:lvl w:ilvl="4" w:tplc="040C0019" w:tentative="1">
+      <w:start w:val="1"/>
+      <w:numFmt w:val="lowerLetter"/>
+      <w:lvlText w:val="%5."/>
+      <w:lvlJc w:val="left"/>
+      <w:pPr>
+        <w:ind w:left="3600" w:hanging="360"/>
+      </w:pPr>
+    </w:lvl>
+    <w:lvl w:ilvl="5" w:tplc="040C001B" w:tentative="1">
+      <w:start w:val="1"/>
+      <w:numFmt w:val="lowerRoman"/>
+      <w:lvlText w:val="%6."/>
+      <w:lvlJc w:val="right"/>
+      <w:pPr>
+        <w:ind w:left="4320" w:hanging="180"/>
+      </w:pPr>
+    </w:lvl>
+    <w:lvl w:ilvl="6" w:tplc="040C000F" w:tentative="1">
+      <w:start w:val="1"/>
+      <w:numFmt w:val="decimal"/>
+      <w:lvlText w:val="%7."/>
+      <w:lvlJc w:val="left"/>
+      <w:pPr>
+        <w:ind w:left="5040" w:hanging="360"/>
+      </w:pPr>
+    </w:lvl>
+    <w:lvl w:ilvl="7" w:tplc="040C0019" w:tentative="1">
+      <w:start w:val="1"/>
+      <w:numFmt w:val="lowerLetter"/>
+      <w:lvlText w:val="%8."/>
+      <w:lvlJc w:val="left"/>
+      <w:pPr>
+        <w:ind w:left="5760" w:hanging="360"/>
+      </w:pPr>
+    </w:lvl>
+    <w:lvl w:ilvl="8" w:tplc="040C001B" w:tentative="1">
+      <w:start w:val="1"/>
+      <w:numFmt w:val="lowerRoman"/>
+      <w:lvlText w:val="%9."/>
+      <w:lvlJc w:val="right"/>
+      <w:pPr>
+        <w:ind w:left="6480" w:hanging="180"/>
+      </w:pPr>
+    </w:lvl>
+  </w:abstractNum>
+  <w:abstractNum w:abstractNumId="3" w15:restartNumberingAfterBreak="0">
     <w:nsid w:val="0CFC4572"/>
     <w:multiLevelType w:val="hybridMultilevel"/>
     <w:tmpl w:val="C31208FA"/>
@@ -3461,7 +4172,7 @@
       </w:rPr>
     </w:lvl>
   </w:abstractNum>
-  <w:abstractNum w:abstractNumId="3" w15:restartNumberingAfterBreak="0">
+  <w:abstractNum w:abstractNumId="4" w15:restartNumberingAfterBreak="0">
     <w:nsid w:val="10856391"/>
     <w:multiLevelType w:val="hybridMultilevel"/>
     <w:tmpl w:val="2020DBFE"/>
@@ -3574,7 +4285,121 @@
       </w:rPr>
     </w:lvl>
   </w:abstractNum>
-  <w:abstractNum w:abstractNumId="4" w15:restartNumberingAfterBreak="0">
+  <w:abstractNum w:abstractNumId="5" w15:restartNumberingAfterBreak="0">
+    <w:nsid w:val="13211F96"/>
+    <w:multiLevelType w:val="hybridMultilevel"/>
+    <w:tmpl w:val="C172D3DC"/>
+    <w:lvl w:ilvl="0" w:tplc="3BD273AC">
+      <w:start w:val="1"/>
+      <w:numFmt w:val="bullet"/>
+      <w:lvlText w:val=""/>
+      <w:lvlJc w:val="left"/>
+      <w:pPr>
+        <w:ind w:left="720" w:hanging="360"/>
+      </w:pPr>
+      <w:rPr>
+        <w:rFonts w:ascii="Symbol" w:hAnsi="Symbol" w:hint="default"/>
+        <w:color w:val="FF0000"/>
+      </w:rPr>
+    </w:lvl>
+    <w:lvl w:ilvl="1" w:tplc="040C0003" w:tentative="1">
+      <w:start w:val="1"/>
+      <w:numFmt w:val="bullet"/>
+      <w:lvlText w:val="o"/>
+      <w:lvlJc w:val="left"/>
+      <w:pPr>
+        <w:ind w:left="1440" w:hanging="360"/>
+      </w:pPr>
+      <w:rPr>
+        <w:rFonts w:ascii="Courier New" w:hAnsi="Courier New" w:cs="Courier New" w:hint="default"/>
+      </w:rPr>
+    </w:lvl>
+    <w:lvl w:ilvl="2" w:tplc="040C0005" w:tentative="1">
+      <w:start w:val="1"/>
+      <w:numFmt w:val="bullet"/>
+      <w:lvlText w:val=""/>
+      <w:lvlJc w:val="left"/>
+      <w:pPr>
+        <w:ind w:left="2160" w:hanging="360"/>
+      </w:pPr>
+      <w:rPr>
+        <w:rFonts w:ascii="Wingdings" w:hAnsi="Wingdings" w:hint="default"/>
+      </w:rPr>
+    </w:lvl>
+    <w:lvl w:ilvl="3" w:tplc="040C0001" w:tentative="1">
+      <w:start w:val="1"/>
+      <w:numFmt w:val="bullet"/>
+      <w:lvlText w:val=""/>
+      <w:lvlJc w:val="left"/>
+      <w:pPr>
+        <w:ind w:left="2880" w:hanging="360"/>
+      </w:pPr>
+      <w:rPr>
+        <w:rFonts w:ascii="Symbol" w:hAnsi="Symbol" w:hint="default"/>
+      </w:rPr>
+    </w:lvl>
+    <w:lvl w:ilvl="4" w:tplc="040C0003" w:tentative="1">
+      <w:start w:val="1"/>
+      <w:numFmt w:val="bullet"/>
+      <w:lvlText w:val="o"/>
+      <w:lvlJc w:val="left"/>
+      <w:pPr>
+        <w:ind w:left="3600" w:hanging="360"/>
+      </w:pPr>
+      <w:rPr>
+        <w:rFonts w:ascii="Courier New" w:hAnsi="Courier New" w:cs="Courier New" w:hint="default"/>
+      </w:rPr>
+    </w:lvl>
+    <w:lvl w:ilvl="5" w:tplc="040C0005" w:tentative="1">
+      <w:start w:val="1"/>
+      <w:numFmt w:val="bullet"/>
+      <w:lvlText w:val=""/>
+      <w:lvlJc w:val="left"/>
+      <w:pPr>
+        <w:ind w:left="4320" w:hanging="360"/>
+      </w:pPr>
+      <w:rPr>
+        <w:rFonts w:ascii="Wingdings" w:hAnsi="Wingdings" w:hint="default"/>
+      </w:rPr>
+    </w:lvl>
+    <w:lvl w:ilvl="6" w:tplc="040C0001" w:tentative="1">
+      <w:start w:val="1"/>
+      <w:numFmt w:val="bullet"/>
+      <w:lvlText w:val=""/>
+      <w:lvlJc w:val="left"/>
+      <w:pPr>
+        <w:ind w:left="5040" w:hanging="360"/>
+      </w:pPr>
+      <w:rPr>
+        <w:rFonts w:ascii="Symbol" w:hAnsi="Symbol" w:hint="default"/>
+      </w:rPr>
+    </w:lvl>
+    <w:lvl w:ilvl="7" w:tplc="040C0003" w:tentative="1">
+      <w:start w:val="1"/>
+      <w:numFmt w:val="bullet"/>
+      <w:lvlText w:val="o"/>
+      <w:lvlJc w:val="left"/>
+      <w:pPr>
+        <w:ind w:left="5760" w:hanging="360"/>
+      </w:pPr>
+      <w:rPr>
+        <w:rFonts w:ascii="Courier New" w:hAnsi="Courier New" w:cs="Courier New" w:hint="default"/>
+      </w:rPr>
+    </w:lvl>
+    <w:lvl w:ilvl="8" w:tplc="040C0005" w:tentative="1">
+      <w:start w:val="1"/>
+      <w:numFmt w:val="bullet"/>
+      <w:lvlText w:val=""/>
+      <w:lvlJc w:val="left"/>
+      <w:pPr>
+        <w:ind w:left="6480" w:hanging="360"/>
+      </w:pPr>
+      <w:rPr>
+        <w:rFonts w:ascii="Wingdings" w:hAnsi="Wingdings" w:hint="default"/>
+      </w:rPr>
+    </w:lvl>
+  </w:abstractNum>
+  <w:abstractNum w:abstractNumId="6" w15:restartNumberingAfterBreak="0">
     <w:nsid w:val="16265FF0"/>
     <w:multiLevelType w:val="hybridMultilevel"/>
     <w:tmpl w:val="ABBE2EA6"/>
@@ -3687,7 +4512,7 @@
       </w:rPr>
     </w:lvl>
   </w:abstractNum>
-  <w:abstractNum w:abstractNumId="5" w15:restartNumberingAfterBreak="0">
+  <w:abstractNum w:abstractNumId="7" w15:restartNumberingAfterBreak="0">
     <w:nsid w:val="16591277"/>
     <w:multiLevelType w:val="hybridMultilevel"/>
     <w:tmpl w:val="B02AC5D8"/>
@@ -3776,7 +4601,7 @@
       </w:pPr>
     </w:lvl>
   </w:abstractNum>
-  <w:abstractNum w:abstractNumId="6" w15:restartNumberingAfterBreak="0">
+  <w:abstractNum w:abstractNumId="8" w15:restartNumberingAfterBreak="0">
     <w:nsid w:val="18D0063F"/>
     <w:multiLevelType w:val="hybridMultilevel"/>
     <w:tmpl w:val="0D249BCE"/>
@@ -3889,7 +4714,7 @@
       </w:rPr>
     </w:lvl>
   </w:abstractNum>
-  <w:abstractNum w:abstractNumId="7" w15:restartNumberingAfterBreak="0">
+  <w:abstractNum w:abstractNumId="9" w15:restartNumberingAfterBreak="0">
     <w:nsid w:val="19F46A8A"/>
     <w:multiLevelType w:val="hybridMultilevel"/>
     <w:tmpl w:val="D67A8F7C"/>
@@ -4002,7 +4827,7 @@
       </w:rPr>
     </w:lvl>
   </w:abstractNum>
-  <w:abstractNum w:abstractNumId="8" w15:restartNumberingAfterBreak="0">
+  <w:abstractNum w:abstractNumId="10" w15:restartNumberingAfterBreak="0">
     <w:nsid w:val="24323CA1"/>
     <w:multiLevelType w:val="hybridMultilevel"/>
     <w:tmpl w:val="682CE904"/>
@@ -4115,7 +4940,7 @@
       </w:rPr>
     </w:lvl>
   </w:abstractNum>
-  <w:abstractNum w:abstractNumId="9" w15:restartNumberingAfterBreak="0">
+  <w:abstractNum w:abstractNumId="11" w15:restartNumberingAfterBreak="0">
     <w:nsid w:val="26ED7C92"/>
     <w:multiLevelType w:val="hybridMultilevel"/>
     <w:tmpl w:val="9E1C299A"/>
@@ -4228,7 +5053,7 @@
       </w:rPr>
     </w:lvl>
   </w:abstractNum>
-  <w:abstractNum w:abstractNumId="10" w15:restartNumberingAfterBreak="0">
+  <w:abstractNum w:abstractNumId="12" w15:restartNumberingAfterBreak="0">
     <w:nsid w:val="275649A6"/>
     <w:multiLevelType w:val="hybridMultilevel"/>
     <w:tmpl w:val="54329D30"/>
@@ -4341,7 +5166,120 @@
       </w:rPr>
     </w:lvl>
   </w:abstractNum>
-  <w:abstractNum w:abstractNumId="11" w15:restartNumberingAfterBreak="0">
+  <w:abstractNum w:abstractNumId="13" w15:restartNumberingAfterBreak="0">
+    <w:nsid w:val="276F7A53"/>
+    <w:multiLevelType w:val="hybridMultilevel"/>
+    <w:tmpl w:val="3E28F9F6"/>
+    <w:lvl w:ilvl="0" w:tplc="040C0001">
+      <w:start w:val="1"/>
+      <w:numFmt w:val="bullet"/>
+      <w:lvlText w:val=""/>
+      <w:lvlJc w:val="left"/>
+      <w:pPr>
+        <w:ind w:left="1440" w:hanging="360"/>
+      </w:pPr>
+      <w:rPr>
+        <w:rFonts w:ascii="Symbol" w:hAnsi="Symbol" w:hint="default"/>
+      </w:rPr>
+    </w:lvl>
+    <w:lvl w:ilvl="1" w:tplc="040C0003" w:tentative="1">
+      <w:start w:val="1"/>
+      <w:numFmt w:val="bullet"/>
+      <w:lvlText w:val="o"/>
+      <w:lvlJc w:val="left"/>
+      <w:pPr>
+        <w:ind w:left="2160" w:hanging="360"/>
+      </w:pPr>
+      <w:rPr>
+        <w:rFonts w:ascii="Courier New" w:hAnsi="Courier New" w:cs="Courier New" w:hint="default"/>
+      </w:rPr>
+    </w:lvl>
+    <w:lvl w:ilvl="2" w:tplc="040C0005" w:tentative="1">
+      <w:start w:val="1"/>
+      <w:numFmt w:val="bullet"/>
+      <w:lvlText w:val=""/>
+      <w:lvlJc w:val="left"/>
+      <w:pPr>
+        <w:ind w:left="2880" w:hanging="360"/>
+      </w:pPr>
+      <w:rPr>
+        <w:rFonts w:ascii="Wingdings" w:hAnsi="Wingdings" w:hint="default"/>
+      </w:rPr>
+    </w:lvl>
+    <w:lvl w:ilvl="3" w:tplc="040C0001" w:tentative="1">
+      <w:start w:val="1"/>
+      <w:numFmt w:val="bullet"/>
+      <w:lvlText w:val=""/>
+      <w:lvlJc w:val="left"/>
+      <w:pPr>
+        <w:ind w:left="3600" w:hanging="360"/>
+      </w:pPr>
+      <w:rPr>
+        <w:rFonts w:ascii="Symbol" w:hAnsi="Symbol" w:hint="default"/>
+      </w:rPr>
+    </w:lvl>
+    <w:lvl w:ilvl="4" w:tplc="040C0003" w:tentative="1">
+      <w:start w:val="1"/>
+      <w:numFmt w:val="bullet"/>
+      <w:lvlText w:val="o"/>
+      <w:lvlJc w:val="left"/>
+      <w:pPr>
+        <w:ind w:left="4320" w:hanging="360"/>
+      </w:pPr>
+      <w:rPr>
+        <w:rFonts w:ascii="Courier New" w:hAnsi="Courier New" w:cs="Courier New" w:hint="default"/>
+      </w:rPr>
+    </w:lvl>
+    <w:lvl w:ilvl="5" w:tplc="040C0005" w:tentative="1">
+      <w:start w:val="1"/>
+      <w:numFmt w:val="bullet"/>
+      <w:lvlText w:val=""/>
+      <w:lvlJc w:val="left"/>
+      <w:pPr>
+        <w:ind w:left="5040" w:hanging="360"/>
+      </w:pPr>
+      <w:rPr>
+        <w:rFonts w:ascii="Wingdings" w:hAnsi="Wingdings" w:hint="default"/>
+      </w:rPr>
+    </w:lvl>
+    <w:lvl w:ilvl="6" w:tplc="040C0001" w:tentative="1">
+      <w:start w:val="1"/>
+      <w:numFmt w:val="bullet"/>
+      <w:lvlText w:val=""/>
+      <w:lvlJc w:val="left"/>
+      <w:pPr>
+        <w:ind w:left="5760" w:hanging="360"/>
+      </w:pPr>
+      <w:rPr>
+        <w:rFonts w:ascii="Symbol" w:hAnsi="Symbol" w:hint="default"/>
+      </w:rPr>
+    </w:lvl>
+    <w:lvl w:ilvl="7" w:tplc="040C0003" w:tentative="1">
+      <w:start w:val="1"/>
+      <w:numFmt w:val="bullet"/>
+      <w:lvlText w:val="o"/>
+      <w:lvlJc w:val="left"/>
+      <w:pPr>
+        <w:ind w:left="6480" w:hanging="360"/>
+      </w:pPr>
+      <w:rPr>
+        <w:rFonts w:ascii="Courier New" w:hAnsi="Courier New" w:cs="Courier New" w:hint="default"/>
+      </w:rPr>
+    </w:lvl>
+    <w:lvl w:ilvl="8" w:tplc="040C0005" w:tentative="1">
+      <w:start w:val="1"/>
+      <w:numFmt w:val="bullet"/>
+      <w:lvlText w:val=""/>
+      <w:lvlJc w:val="left"/>
+      <w:pPr>
+        <w:ind w:left="7200" w:hanging="360"/>
+      </w:pPr>
+      <w:rPr>
+        <w:rFonts w:ascii="Wingdings" w:hAnsi="Wingdings" w:hint="default"/>
+      </w:rPr>
+    </w:lvl>
+  </w:abstractNum>
+  <w:abstractNum w:abstractNumId="14" w15:restartNumberingAfterBreak="0">
     <w:nsid w:val="27E00776"/>
     <w:multiLevelType w:val="hybridMultilevel"/>
     <w:tmpl w:val="B04CF556"/>
@@ -4454,7 +5392,120 @@
       </w:rPr>
     </w:lvl>
   </w:abstractNum>
-  <w:abstractNum w:abstractNumId="12" w15:restartNumberingAfterBreak="0">
+  <w:abstractNum w:abstractNumId="15" w15:restartNumberingAfterBreak="0">
+    <w:nsid w:val="294D3044"/>
+    <w:multiLevelType w:val="hybridMultilevel"/>
+    <w:tmpl w:val="A906CE5C"/>
+    <w:lvl w:ilvl="0" w:tplc="040C0001">
+      <w:start w:val="1"/>
+      <w:numFmt w:val="bullet"/>
+      <w:lvlText w:val=""/>
+      <w:lvlJc w:val="left"/>
+      <w:pPr>
+        <w:ind w:left="720" w:hanging="360"/>
+      </w:pPr>
+      <w:rPr>
+        <w:rFonts w:ascii="Symbol" w:hAnsi="Symbol" w:hint="default"/>
+      </w:rPr>
+    </w:lvl>
+    <w:lvl w:ilvl="1" w:tplc="040C0003" w:tentative="1">
+      <w:start w:val="1"/>
+      <w:numFmt w:val="bullet"/>
+      <w:lvlText w:val="o"/>
+      <w:lvlJc w:val="left"/>
+      <w:pPr>
+        <w:ind w:left="1440" w:hanging="360"/>
+      </w:pPr>
+      <w:rPr>
+        <w:rFonts w:ascii="Courier New" w:hAnsi="Courier New" w:cs="Courier New" w:hint="default"/>
+      </w:rPr>
+    </w:lvl>
+    <w:lvl w:ilvl="2" w:tplc="040C0005" w:tentative="1">
+      <w:start w:val="1"/>
+      <w:numFmt w:val="bullet"/>
+      <w:lvlText w:val=""/>
+      <w:lvlJc w:val="left"/>
+      <w:pPr>
+        <w:ind w:left="2160" w:hanging="360"/>
+      </w:pPr>
+      <w:rPr>
+        <w:rFonts w:ascii="Wingdings" w:hAnsi="Wingdings" w:hint="default"/>
+      </w:rPr>
+    </w:lvl>
+    <w:lvl w:ilvl="3" w:tplc="040C0001" w:tentative="1">
+      <w:start w:val="1"/>
+      <w:numFmt w:val="bullet"/>
+      <w:lvlText w:val=""/>
+      <w:lvlJc w:val="left"/>
+      <w:pPr>
+        <w:ind w:left="2880" w:hanging="360"/>
+      </w:pPr>
+      <w:rPr>
+        <w:rFonts w:ascii="Symbol" w:hAnsi="Symbol" w:hint="default"/>
+      </w:rPr>
+    </w:lvl>
+    <w:lvl w:ilvl="4" w:tplc="040C0003" w:tentative="1">
+      <w:start w:val="1"/>
+      <w:numFmt w:val="bullet"/>
+      <w:lvlText w:val="o"/>
+      <w:lvlJc w:val="left"/>
+      <w:pPr>
+        <w:ind w:left="3600" w:hanging="360"/>
+      </w:pPr>
+      <w:rPr>
+        <w:rFonts w:ascii="Courier New" w:hAnsi="Courier New" w:cs="Courier New" w:hint="default"/>
+      </w:rPr>
+    </w:lvl>
+    <w:lvl w:ilvl="5" w:tplc="040C0005" w:tentative="1">
+      <w:start w:val="1"/>
+      <w:numFmt w:val="bullet"/>
+      <w:lvlText w:val=""/>
+      <w:lvlJc w:val="left"/>
+      <w:pPr>
+        <w:ind w:left="4320" w:hanging="360"/>
+      </w:pPr>
+      <w:rPr>
+        <w:rFonts w:ascii="Wingdings" w:hAnsi="Wingdings" w:hint="default"/>
+      </w:rPr>
+    </w:lvl>
+    <w:lvl w:ilvl="6" w:tplc="040C0001" w:tentative="1">
+      <w:start w:val="1"/>
+      <w:numFmt w:val="bullet"/>
+      <w:lvlText w:val=""/>
+      <w:lvlJc w:val="left"/>
+      <w:pPr>
+        <w:ind w:left="5040" w:hanging="360"/>
+      </w:pPr>
+      <w:rPr>
+        <w:rFonts w:ascii="Symbol" w:hAnsi="Symbol" w:hint="default"/>
+      </w:rPr>
+    </w:lvl>
+    <w:lvl w:ilvl="7" w:tplc="040C0003" w:tentative="1">
+      <w:start w:val="1"/>
+      <w:numFmt w:val="bullet"/>
+      <w:lvlText w:val="o"/>
+      <w:lvlJc w:val="left"/>
+      <w:pPr>
+        <w:ind w:left="5760" w:hanging="360"/>
+      </w:pPr>
+      <w:rPr>
+        <w:rFonts w:ascii="Courier New" w:hAnsi="Courier New" w:cs="Courier New" w:hint="default"/>
+      </w:rPr>
+    </w:lvl>
+    <w:lvl w:ilvl="8" w:tplc="040C0005" w:tentative="1">
+      <w:start w:val="1"/>
+      <w:numFmt w:val="bullet"/>
+      <w:lvlText w:val=""/>
+      <w:lvlJc w:val="left"/>
+      <w:pPr>
+        <w:ind w:left="6480" w:hanging="360"/>
+      </w:pPr>
+      <w:rPr>
+        <w:rFonts w:ascii="Wingdings" w:hAnsi="Wingdings" w:hint="default"/>
+      </w:rPr>
+    </w:lvl>
+  </w:abstractNum>
+  <w:abstractNum w:abstractNumId="16" w15:restartNumberingAfterBreak="0">
     <w:nsid w:val="2A6F1855"/>
     <w:multiLevelType w:val="hybridMultilevel"/>
     <w:tmpl w:val="6A12B2DC"/>
@@ -4566,7 +5617,7 @@
       </w:rPr>
     </w:lvl>
   </w:abstractNum>
-  <w:abstractNum w:abstractNumId="13" w15:restartNumberingAfterBreak="0">
+  <w:abstractNum w:abstractNumId="17" w15:restartNumberingAfterBreak="0">
     <w:nsid w:val="2E9848D3"/>
     <w:multiLevelType w:val="hybridMultilevel"/>
     <w:tmpl w:val="9E12896E"/>
@@ -4678,7 +5729,7 @@
       </w:rPr>
     </w:lvl>
   </w:abstractNum>
-  <w:abstractNum w:abstractNumId="14" w15:restartNumberingAfterBreak="0">
+  <w:abstractNum w:abstractNumId="18" w15:restartNumberingAfterBreak="0">
     <w:nsid w:val="30E17312"/>
     <w:multiLevelType w:val="hybridMultilevel"/>
     <w:tmpl w:val="1D244DE2"/>
@@ -4790,7 +5841,7 @@
       </w:rPr>
     </w:lvl>
   </w:abstractNum>
-  <w:abstractNum w:abstractNumId="15" w15:restartNumberingAfterBreak="0">
+  <w:abstractNum w:abstractNumId="19" w15:restartNumberingAfterBreak="0">
     <w:nsid w:val="31AE2EC5"/>
     <w:multiLevelType w:val="hybridMultilevel"/>
     <w:tmpl w:val="0BC87B5E"/>
@@ -4903,7 +5954,7 @@
       </w:rPr>
     </w:lvl>
   </w:abstractNum>
-  <w:abstractNum w:abstractNumId="16" w15:restartNumberingAfterBreak="0">
+  <w:abstractNum w:abstractNumId="20" w15:restartNumberingAfterBreak="0">
     <w:nsid w:val="33DB121F"/>
     <w:multiLevelType w:val="hybridMultilevel"/>
     <w:tmpl w:val="C020059C"/>
@@ -5016,7 +6067,7 @@
       </w:rPr>
     </w:lvl>
   </w:abstractNum>
-  <w:abstractNum w:abstractNumId="17" w15:restartNumberingAfterBreak="0">
+  <w:abstractNum w:abstractNumId="21" w15:restartNumberingAfterBreak="0">
     <w:nsid w:val="38D045BE"/>
     <w:multiLevelType w:val="hybridMultilevel"/>
     <w:tmpl w:val="088AE492"/>
@@ -5128,7 +6179,7 @@
       </w:rPr>
     </w:lvl>
   </w:abstractNum>
-  <w:abstractNum w:abstractNumId="18" w15:restartNumberingAfterBreak="0">
+  <w:abstractNum w:abstractNumId="22" w15:restartNumberingAfterBreak="0">
     <w:nsid w:val="3DAB7F41"/>
     <w:multiLevelType w:val="hybridMultilevel"/>
     <w:tmpl w:val="894CD20E"/>
@@ -5241,7 +6292,7 @@
       </w:rPr>
     </w:lvl>
   </w:abstractNum>
-  <w:abstractNum w:abstractNumId="19" w15:restartNumberingAfterBreak="0">
+  <w:abstractNum w:abstractNumId="23" w15:restartNumberingAfterBreak="0">
     <w:nsid w:val="441179B3"/>
     <w:multiLevelType w:val="hybridMultilevel"/>
     <w:tmpl w:val="EAF0BADA"/>
@@ -5354,7 +6405,7 @@
       </w:rPr>
     </w:lvl>
   </w:abstractNum>
-  <w:abstractNum w:abstractNumId="20" w15:restartNumberingAfterBreak="0">
+  <w:abstractNum w:abstractNumId="24" w15:restartNumberingAfterBreak="0">
     <w:nsid w:val="48A81D0C"/>
     <w:multiLevelType w:val="hybridMultilevel"/>
     <w:tmpl w:val="1660D842"/>
@@ -5467,7 +6518,7 @@
       </w:rPr>
     </w:lvl>
   </w:abstractNum>
-  <w:abstractNum w:abstractNumId="21" w15:restartNumberingAfterBreak="0">
+  <w:abstractNum w:abstractNumId="25" w15:restartNumberingAfterBreak="0">
     <w:nsid w:val="506272FD"/>
     <w:multiLevelType w:val="hybridMultilevel"/>
     <w:tmpl w:val="5EC4DC8C"/>
@@ -5580,7 +6631,7 @@
       </w:rPr>
     </w:lvl>
   </w:abstractNum>
-  <w:abstractNum w:abstractNumId="22" w15:restartNumberingAfterBreak="0">
+  <w:abstractNum w:abstractNumId="26" w15:restartNumberingAfterBreak="0">
     <w:nsid w:val="544A5A5B"/>
     <w:multiLevelType w:val="hybridMultilevel"/>
     <w:tmpl w:val="543E2360"/>
@@ -5693,7 +6744,7 @@
       </w:rPr>
     </w:lvl>
   </w:abstractNum>
-  <w:abstractNum w:abstractNumId="23" w15:restartNumberingAfterBreak="0">
+  <w:abstractNum w:abstractNumId="27" w15:restartNumberingAfterBreak="0">
     <w:nsid w:val="562639E0"/>
     <w:multiLevelType w:val="hybridMultilevel"/>
     <w:tmpl w:val="D494BAE0"/>
@@ -5806,7 +6857,7 @@
       </w:rPr>
     </w:lvl>
   </w:abstractNum>
-  <w:abstractNum w:abstractNumId="24" w15:restartNumberingAfterBreak="0">
+  <w:abstractNum w:abstractNumId="28" w15:restartNumberingAfterBreak="0">
     <w:nsid w:val="58BA279E"/>
     <w:multiLevelType w:val="multilevel"/>
     <w:tmpl w:val="2F10F4CC"/>
@@ -5955,7 +7006,7 @@
       </w:rPr>
     </w:lvl>
   </w:abstractNum>
-  <w:abstractNum w:abstractNumId="25" w15:restartNumberingAfterBreak="0">
+  <w:abstractNum w:abstractNumId="29" w15:restartNumberingAfterBreak="0">
     <w:nsid w:val="5EA36DB9"/>
     <w:multiLevelType w:val="hybridMultilevel"/>
     <w:tmpl w:val="35265192"/>
@@ -6068,7 +7119,7 @@
       </w:rPr>
     </w:lvl>
   </w:abstractNum>
-  <w:abstractNum w:abstractNumId="26" w15:restartNumberingAfterBreak="0">
+  <w:abstractNum w:abstractNumId="30" w15:restartNumberingAfterBreak="0">
     <w:nsid w:val="5F342A0E"/>
     <w:multiLevelType w:val="hybridMultilevel"/>
     <w:tmpl w:val="443E6F8A"/>
@@ -6181,7 +7232,96 @@
       </w:rPr>
     </w:lvl>
   </w:abstractNum>
-  <w:abstractNum w:abstractNumId="27" w15:restartNumberingAfterBreak="0">
+  <w:abstractNum w:abstractNumId="31" w15:restartNumberingAfterBreak="0">
+    <w:nsid w:val="65AA0440"/>
+    <w:multiLevelType w:val="hybridMultilevel"/>
+    <w:tmpl w:val="E9145CC8"/>
+    <w:lvl w:ilvl="0" w:tplc="FFFFFFFF">
+      <w:start w:val="1"/>
+      <w:numFmt w:val="decimal"/>
+      <w:lvlText w:val="%1."/>
+      <w:lvlJc w:val="left"/>
+      <w:pPr>
+        <w:ind w:left="720" w:hanging="360"/>
+      </w:pPr>
+      <w:rPr>
+        <w:rFonts w:hint="default"/>
+      </w:rPr>
+    </w:lvl>
+    <w:lvl w:ilvl="1" w:tplc="FFFFFFFF" w:tentative="1">
+      <w:start w:val="1"/>
+      <w:numFmt w:val="lowerLetter"/>
+      <w:lvlText w:val="%2."/>
+      <w:lvlJc w:val="left"/>
+      <w:pPr>
+        <w:ind w:left="1440" w:hanging="360"/>
+      </w:pPr>
+    </w:lvl>
+    <w:lvl w:ilvl="2" w:tplc="FFFFFFFF" w:tentative="1">
+      <w:start w:val="1"/>
+      <w:numFmt w:val="lowerRoman"/>
+      <w:lvlText w:val="%3."/>
+      <w:lvlJc w:val="right"/>
+      <w:pPr>
+        <w:ind w:left="2160" w:hanging="180"/>
+      </w:pPr>
+    </w:lvl>
+    <w:lvl w:ilvl="3" w:tplc="FFFFFFFF" w:tentative="1">
+      <w:start w:val="1"/>
+      <w:numFmt w:val="decimal"/>
+      <w:lvlText w:val="%4."/>
+      <w:lvlJc w:val="left"/>
+      <w:pPr>
+        <w:ind w:left="2880" w:hanging="360"/>
+      </w:pPr>
+    </w:lvl>
+    <w:lvl w:ilvl="4" w:tplc="FFFFFFFF" w:tentative="1">
+      <w:start w:val="1"/>
+      <w:numFmt w:val="lowerLetter"/>
+      <w:lvlText w:val="%5."/>
+      <w:lvlJc w:val="left"/>
+      <w:pPr>
+        <w:ind w:left="3600" w:hanging="360"/>
+      </w:pPr>
+    </w:lvl>
+    <w:lvl w:ilvl="5" w:tplc="FFFFFFFF" w:tentative="1">
+      <w:start w:val="1"/>
+      <w:numFmt w:val="lowerRoman"/>
+      <w:lvlText w:val="%6."/>
+      <w:lvlJc w:val="right"/>
+      <w:pPr>
+        <w:ind w:left="4320" w:hanging="180"/>
+      </w:pPr>
+    </w:lvl>
+    <w:lvl w:ilvl="6" w:tplc="FFFFFFFF" w:tentative="1">
+      <w:start w:val="1"/>
+      <w:numFmt w:val="decimal"/>
+      <w:lvlText w:val="%7."/>
+      <w:lvlJc w:val="left"/>
+      <w:pPr>
+        <w:ind w:left="5040" w:hanging="360"/>
+      </w:pPr>
+    </w:lvl>
+    <w:lvl w:ilvl="7" w:tplc="FFFFFFFF" w:tentative="1">
+      <w:start w:val="1"/>
+      <w:numFmt w:val="lowerLetter"/>
+      <w:lvlText w:val="%8."/>
+      <w:lvlJc w:val="left"/>
+      <w:pPr>
+        <w:ind w:left="5760" w:hanging="360"/>
+      </w:pPr>
+    </w:lvl>
+    <w:lvl w:ilvl="8" w:tplc="FFFFFFFF" w:tentative="1">
+      <w:start w:val="1"/>
+      <w:numFmt w:val="lowerRoman"/>
+      <w:lvlText w:val="%9."/>
+      <w:lvlJc w:val="right"/>
+      <w:pPr>
+        <w:ind w:left="6480" w:hanging="180"/>
+      </w:pPr>
+    </w:lvl>
+  </w:abstractNum>
+  <w:abstractNum w:abstractNumId="32" w15:restartNumberingAfterBreak="0">
     <w:nsid w:val="6D287852"/>
     <w:multiLevelType w:val="hybridMultilevel"/>
     <w:tmpl w:val="85989CAA"/>
@@ -6293,7 +7433,7 @@
       </w:rPr>
     </w:lvl>
   </w:abstractNum>
-  <w:abstractNum w:abstractNumId="28" w15:restartNumberingAfterBreak="0">
+  <w:abstractNum w:abstractNumId="33" w15:restartNumberingAfterBreak="0">
     <w:nsid w:val="753418C8"/>
     <w:multiLevelType w:val="hybridMultilevel"/>
     <w:tmpl w:val="DF8228B6"/>
@@ -6406,7 +7546,7 @@
       </w:rPr>
     </w:lvl>
   </w:abstractNum>
-  <w:abstractNum w:abstractNumId="29" w15:restartNumberingAfterBreak="0">
+  <w:abstractNum w:abstractNumId="34" w15:restartNumberingAfterBreak="0">
     <w:nsid w:val="776531A6"/>
     <w:multiLevelType w:val="hybridMultilevel"/>
     <w:tmpl w:val="297AB25C"/>
@@ -6519,7 +7659,7 @@
       </w:rPr>
     </w:lvl>
   </w:abstractNum>
-  <w:abstractNum w:abstractNumId="30" w15:restartNumberingAfterBreak="0">
+  <w:abstractNum w:abstractNumId="35" w15:restartNumberingAfterBreak="0">
     <w:nsid w:val="7D877397"/>
     <w:multiLevelType w:val="hybridMultilevel"/>
     <w:tmpl w:val="7F72B960"/>
@@ -6633,97 +7773,112 @@
     </w:lvl>
   </w:abstractNum>
   <w:num w:numId="1" w16cid:durableId="1273174376">
-    <w:abstractNumId w:val="17"/>
+    <w:abstractNumId w:val="21"/>
   </w:num>
   <w:num w:numId="2" w16cid:durableId="1233931374">
-    <w:abstractNumId w:val="12"/>
+    <w:abstractNumId w:val="16"/>
   </w:num>
   <w:num w:numId="3" w16cid:durableId="984897568">
-    <w:abstractNumId w:val="14"/>
+    <w:abstractNumId w:val="18"/>
   </w:num>
   <w:num w:numId="4" w16cid:durableId="295379645">
-    <w:abstractNumId w:val="24"/>
+    <w:abstractNumId w:val="28"/>
   </w:num>
   <w:num w:numId="5" w16cid:durableId="514803528">
-    <w:abstractNumId w:val="8"/>
+    <w:abstractNumId w:val="10"/>
   </w:num>
   <w:num w:numId="6" w16cid:durableId="1840776501">
-    <w:abstractNumId w:val="4"/>
+    <w:abstractNumId w:val="6"/>
   </w:num>
   <w:num w:numId="7" w16cid:durableId="1624193470">
-    <w:abstractNumId w:val="30"/>
+    <w:abstractNumId w:val="35"/>
   </w:num>
   <w:num w:numId="8" w16cid:durableId="564341090">
     <w:abstractNumId w:val="0"/>
   </w:num>
   <w:num w:numId="9" w16cid:durableId="2011524420">
+    <w:abstractNumId w:val="4"/>
+  </w:num>
+  <w:num w:numId="10" w16cid:durableId="157307190">
+    <w:abstractNumId w:val="29"/>
+  </w:num>
+  <w:num w:numId="11" w16cid:durableId="1892837081">
     <w:abstractNumId w:val="3"/>
   </w:num>
-  <w:num w:numId="10" w16cid:durableId="157307190">
+  <w:num w:numId="12" w16cid:durableId="1551847247">
+    <w:abstractNumId w:val="12"/>
+  </w:num>
+  <w:num w:numId="13" w16cid:durableId="604197676">
+    <w:abstractNumId w:val="9"/>
+  </w:num>
+  <w:num w:numId="14" w16cid:durableId="1921718380">
+    <w:abstractNumId w:val="8"/>
+  </w:num>
+  <w:num w:numId="15" w16cid:durableId="1674794412">
+    <w:abstractNumId w:val="30"/>
+  </w:num>
+  <w:num w:numId="16" w16cid:durableId="1405299430">
     <w:abstractNumId w:val="25"/>
   </w:num>
-  <w:num w:numId="11" w16cid:durableId="1892837081">
-    <w:abstractNumId w:val="2"/>
+  <w:num w:numId="17" w16cid:durableId="611403360">
+    <w:abstractNumId w:val="33"/>
   </w:num>
-  <w:num w:numId="12" w16cid:durableId="1551847247">
-    <w:abstractNumId w:val="10"/>
+  <w:num w:numId="18" w16cid:durableId="1082679419">
+    <w:abstractNumId w:val="11"/>
   </w:num>
-  <w:num w:numId="13" w16cid:durableId="604197676">
+  <w:num w:numId="19" w16cid:durableId="56905173">
+    <w:abstractNumId w:val="24"/>
+  </w:num>
+  <w:num w:numId="20" w16cid:durableId="2097896726">
+    <w:abstractNumId w:val="22"/>
+  </w:num>
+  <w:num w:numId="21" w16cid:durableId="1752510325">
+    <w:abstractNumId w:val="17"/>
+  </w:num>
+  <w:num w:numId="22" w16cid:durableId="358244653">
     <w:abstractNumId w:val="7"/>
   </w:num>
-  <w:num w:numId="14" w16cid:durableId="1921718380">
-    <w:abstractNumId w:val="6"/>
-  </w:num>
-  <w:num w:numId="15" w16cid:durableId="1674794412">
-    <w:abstractNumId w:val="26"/>
-  </w:num>
-  <w:num w:numId="16" w16cid:durableId="1405299430">
-    <w:abstractNumId w:val="21"/>
-  </w:num>
-  <w:num w:numId="17" w16cid:durableId="611403360">
-    <w:abstractNumId w:val="28"/>
-  </w:num>
-  <w:num w:numId="18" w16cid:durableId="1082679419">
-    <w:abstractNumId w:val="9"/>
-  </w:num>
-  <w:num w:numId="19" w16cid:durableId="56905173">
-    <w:abstractNumId w:val="20"/>
-  </w:num>
-  <w:num w:numId="20" w16cid:durableId="2097896726">
-    <w:abstractNumId w:val="18"/>
-  </w:num>
-  <w:num w:numId="21" w16cid:durableId="1752510325">
-    <w:abstractNumId w:val="13"/>
-  </w:num>
-  <w:num w:numId="22" w16cid:durableId="358244653">
-    <w:abstractNumId w:val="5"/>
-  </w:num>
   <w:num w:numId="23" w16cid:durableId="1079328898">
-    <w:abstractNumId w:val="27"/>
+    <w:abstractNumId w:val="32"/>
   </w:num>
   <w:num w:numId="24" w16cid:durableId="1488354568">
     <w:abstractNumId w:val="1"/>
   </w:num>
   <w:num w:numId="25" w16cid:durableId="355348600">
-    <w:abstractNumId w:val="16"/>
+    <w:abstractNumId w:val="20"/>
   </w:num>
   <w:num w:numId="26" w16cid:durableId="761417240">
-    <w:abstractNumId w:val="29"/>
+    <w:abstractNumId w:val="34"/>
   </w:num>
   <w:num w:numId="27" w16cid:durableId="1919751436">
-    <w:abstractNumId w:val="22"/>
+    <w:abstractNumId w:val="26"/>
   </w:num>
   <w:num w:numId="28" w16cid:durableId="1620254604">
+    <w:abstractNumId w:val="19"/>
+  </w:num>
+  <w:num w:numId="29" w16cid:durableId="631984138">
+    <w:abstractNumId w:val="14"/>
+  </w:num>
+  <w:num w:numId="30" w16cid:durableId="62604724">
+    <w:abstractNumId w:val="27"/>
+  </w:num>
+  <w:num w:numId="31" w16cid:durableId="2090493863">
+    <w:abstractNumId w:val="23"/>
+  </w:num>
+  <w:num w:numId="32" w16cid:durableId="640160285">
+    <w:abstractNumId w:val="13"/>
+  </w:num>
+  <w:num w:numId="33" w16cid:durableId="1260748372">
     <w:abstractNumId w:val="15"/>
   </w:num>
-  <w:num w:numId="29" w16cid:durableId="631984138">
-    <w:abstractNumId w:val="11"/>
+  <w:num w:numId="34" w16cid:durableId="1131365840">
+    <w:abstractNumId w:val="2"/>
   </w:num>
-  <w:num w:numId="30" w16cid:durableId="62604724">
-    <w:abstractNumId w:val="23"/>
+  <w:num w:numId="35" w16cid:durableId="714893622">
+    <w:abstractNumId w:val="31"/>
   </w:num>
-  <w:num w:numId="31" w16cid:durableId="2090493863">
-    <w:abstractNumId w:val="19"/>
+  <w:num w:numId="36" w16cid:durableId="568737782">
+    <w:abstractNumId w:val="5"/>
   </w:num>
 </w:numbering>
 </file>
@@ -6851,6 +8006,7 @@
     <w:lsdException w:name="HTML Sample" w:semiHidden="1" w:unhideWhenUsed="1"/>
     <w:lsdException w:name="HTML Typewriter" w:semiHidden="1" w:unhideWhenUsed="1"/>
     <w:lsdException w:name="HTML Variable" w:semiHidden="1" w:unhideWhenUsed="1"/>
+    <w:lsdException w:name="Normal Table" w:semiHidden="1" w:unhideWhenUsed="1"/>
     <w:lsdException w:name="annotation subject" w:semiHidden="1" w:unhideWhenUsed="1"/>
     <w:lsdException w:name="No List" w:semiHidden="1" w:unhideWhenUsed="1"/>
     <w:lsdException w:name="Outline List 1" w:semiHidden="1" w:unhideWhenUsed="1"/>
@@ -6893,8 +8049,11 @@
     <w:lsdException w:name="Table Contemporary" w:semiHidden="1" w:unhideWhenUsed="1"/>
     <w:lsdException w:name="Table Elegant" w:semiHidden="1" w:unhideWhenUsed="1"/>
     <w:lsdException w:name="Table Professional" w:semiHidden="1" w:unhideWhenUsed="1"/>
+    <w:lsdException w:name="Table Subtle 1" w:semiHidden="1" w:unhideWhenUsed="1"/>
     <w:lsdException w:name="Table Subtle 2" w:semiHidden="1" w:unhideWhenUsed="1"/>
     <w:lsdException w:name="Table Web 1" w:semiHidden="1" w:unhideWhenUsed="1"/>
+    <w:lsdException w:name="Table Web 2" w:semiHidden="1" w:unhideWhenUsed="1"/>
+    <w:lsdException w:name="Table Web 3" w:semiHidden="1" w:unhideWhenUsed="1"/>
     <w:lsdException w:name="Balloon Text" w:semiHidden="1" w:unhideWhenUsed="1"/>
     <w:lsdException w:name="Table Grid" w:uiPriority="59"/>
     <w:lsdException w:name="Table Theme" w:semiHidden="1" w:unhideWhenUsed="1"/>
@@ -7122,7 +8281,7 @@
   <w:style w:type="paragraph" w:default="1" w:styleId="Normal">
     <w:name w:val="Normal"/>
     <w:qFormat/>
-    <w:rsid w:val="00655A46"/>
+    <w:rsid w:val="00710EA2"/>
   </w:style>
   <w:style w:type="character" w:default="1" w:styleId="Policepardfaut">
     <w:name w:val="Default Paragraph Font"/>

</xml_diff>